<commit_message>
Added the screen mockups
So far there are 6 screen mockups, will add more in the future
</commit_message>
<xml_diff>
--- a/documentation/Proposal.docx
+++ b/documentation/Proposal.docx
@@ -34,14 +34,23 @@
           <w:sz w:val="24"/>
           <w:szCs w:val="24"/>
         </w:rPr>
-        <w:t>, __________________</w:t>
-      </w:r>
-      <w:r>
-        <w:rPr>
-          <w:sz w:val="24"/>
-          <w:szCs w:val="24"/>
-        </w:rPr>
-        <w:t xml:space="preserve">_, </w:t>
+        <w:t xml:space="preserve">, </w:t>
+      </w:r>
+      <w:proofErr w:type="spellStart"/>
+      <w:r>
+        <w:rPr>
+          <w:sz w:val="24"/>
+          <w:szCs w:val="24"/>
+        </w:rPr>
+        <w:t>SenzerRoom</w:t>
+      </w:r>
+      <w:proofErr w:type="spellEnd"/>
+      <w:r>
+        <w:rPr>
+          <w:sz w:val="24"/>
+          <w:szCs w:val="24"/>
+        </w:rPr>
+        <w:t xml:space="preserve">, </w:t>
       </w:r>
       <w:r>
         <w:rPr>
@@ -70,6 +79,469 @@
           <w:szCs w:val="24"/>
         </w:rPr>
         <w:t xml:space="preserve"> with the help of various sensors</w:t>
+      </w:r>
+      <w:r>
+        <w:rPr>
+          <w:sz w:val="24"/>
+          <w:szCs w:val="24"/>
+        </w:rPr>
+        <w:t>.</w:t>
+      </w:r>
+    </w:p>
+    <w:p>
+      <w:pPr>
+        <w:tabs>
+          <w:tab w:val="left" w:pos="975"/>
+        </w:tabs>
+        <w:spacing w:line="360" w:lineRule="auto"/>
+        <w:jc w:val="both"/>
+        <w:rPr>
+          <w:sz w:val="24"/>
+          <w:szCs w:val="24"/>
+        </w:rPr>
+      </w:pPr>
+      <w:bookmarkStart w:id="0" w:name="_GoBack"/>
+      <w:bookmarkEnd w:id="0"/>
+    </w:p>
+    <w:p>
+      <w:pPr>
+        <w:tabs>
+          <w:tab w:val="left" w:pos="975"/>
+        </w:tabs>
+        <w:spacing w:line="360" w:lineRule="auto"/>
+        <w:jc w:val="both"/>
+        <w:rPr>
+          <w:sz w:val="24"/>
+          <w:szCs w:val="24"/>
+        </w:rPr>
+      </w:pPr>
+      <w:r>
+        <w:rPr>
+          <w:sz w:val="24"/>
+          <w:szCs w:val="24"/>
+        </w:rPr>
+        <w:tab/>
+        <w:t>Bookable rooms</w:t>
+      </w:r>
+      <w:r>
+        <w:rPr>
+          <w:sz w:val="24"/>
+          <w:szCs w:val="24"/>
+        </w:rPr>
+        <w:t xml:space="preserve"> get used at various times throughout the day, they are essential to businesses</w:t>
+      </w:r>
+      <w:r>
+        <w:rPr>
+          <w:sz w:val="24"/>
+          <w:szCs w:val="24"/>
+        </w:rPr>
+        <w:t xml:space="preserve"> and</w:t>
+      </w:r>
+      <w:r>
+        <w:rPr>
+          <w:sz w:val="24"/>
+          <w:szCs w:val="24"/>
+        </w:rPr>
+        <w:t xml:space="preserve"> students for </w:t>
+      </w:r>
+      <w:r>
+        <w:rPr>
+          <w:sz w:val="24"/>
+          <w:szCs w:val="24"/>
+        </w:rPr>
+        <w:t xml:space="preserve">various tasks such as </w:t>
+      </w:r>
+      <w:r>
+        <w:rPr>
+          <w:sz w:val="24"/>
+          <w:szCs w:val="24"/>
+        </w:rPr>
+        <w:t>planning, workflow</w:t>
+      </w:r>
+      <w:r>
+        <w:rPr>
+          <w:sz w:val="24"/>
+          <w:szCs w:val="24"/>
+        </w:rPr>
+        <w:t xml:space="preserve"> and general meetings</w:t>
+      </w:r>
+      <w:r>
+        <w:rPr>
+          <w:sz w:val="24"/>
+          <w:szCs w:val="24"/>
+        </w:rPr>
+        <w:t xml:space="preserve"> etc.  A lot of the time facilities do not use these available resources </w:t>
+      </w:r>
+      <w:r>
+        <w:rPr>
+          <w:sz w:val="24"/>
+          <w:szCs w:val="24"/>
+        </w:rPr>
+        <w:t xml:space="preserve">in an efficient manner </w:t>
+      </w:r>
+      <w:r>
+        <w:rPr>
+          <w:sz w:val="24"/>
+          <w:szCs w:val="24"/>
+        </w:rPr>
+        <w:t xml:space="preserve">due to a lack of monitoring tools, that is where our </w:t>
+      </w:r>
+      <w:r>
+        <w:rPr>
+          <w:sz w:val="24"/>
+          <w:szCs w:val="24"/>
+        </w:rPr>
+        <w:t>application</w:t>
+      </w:r>
+      <w:r>
+        <w:rPr>
+          <w:sz w:val="24"/>
+          <w:szCs w:val="24"/>
+        </w:rPr>
+        <w:t xml:space="preserve"> comes in.</w:t>
+      </w:r>
+      <w:r>
+        <w:rPr>
+          <w:sz w:val="24"/>
+          <w:szCs w:val="24"/>
+        </w:rPr>
+        <w:t xml:space="preserve"> We </w:t>
+      </w:r>
+      <w:r>
+        <w:rPr>
+          <w:sz w:val="24"/>
+          <w:szCs w:val="24"/>
+        </w:rPr>
+        <w:t>are proposing</w:t>
+      </w:r>
+      <w:r>
+        <w:rPr>
+          <w:sz w:val="24"/>
+          <w:szCs w:val="24"/>
+        </w:rPr>
+        <w:t xml:space="preserve"> a </w:t>
+      </w:r>
+      <w:r>
+        <w:rPr>
+          <w:sz w:val="24"/>
+          <w:szCs w:val="24"/>
+        </w:rPr>
+        <w:t xml:space="preserve">tool </w:t>
+      </w:r>
+      <w:r>
+        <w:rPr>
+          <w:sz w:val="24"/>
+          <w:szCs w:val="24"/>
+        </w:rPr>
+        <w:t>that will be able to tell</w:t>
+      </w:r>
+      <w:r>
+        <w:rPr>
+          <w:sz w:val="24"/>
+          <w:szCs w:val="24"/>
+        </w:rPr>
+        <w:t xml:space="preserve"> </w:t>
+      </w:r>
+      <w:r>
+        <w:rPr>
+          <w:sz w:val="24"/>
+          <w:szCs w:val="24"/>
+        </w:rPr>
+        <w:t>users</w:t>
+      </w:r>
+      <w:r>
+        <w:rPr>
+          <w:sz w:val="24"/>
+          <w:szCs w:val="24"/>
+        </w:rPr>
+        <w:t xml:space="preserve"> what resources are available along with </w:t>
+      </w:r>
+      <w:r>
+        <w:rPr>
+          <w:sz w:val="24"/>
+          <w:szCs w:val="24"/>
+        </w:rPr>
+        <w:t>important data</w:t>
+      </w:r>
+      <w:r>
+        <w:rPr>
+          <w:sz w:val="24"/>
+          <w:szCs w:val="24"/>
+        </w:rPr>
+        <w:t xml:space="preserve"> in real time</w:t>
+      </w:r>
+      <w:r>
+        <w:rPr>
+          <w:sz w:val="24"/>
+          <w:szCs w:val="24"/>
+        </w:rPr>
+        <w:t xml:space="preserve"> as well</w:t>
+      </w:r>
+      <w:r>
+        <w:rPr>
+          <w:sz w:val="24"/>
+          <w:szCs w:val="24"/>
+        </w:rPr>
+        <w:t xml:space="preserve"> as providing admin staff with</w:t>
+      </w:r>
+      <w:r>
+        <w:rPr>
+          <w:sz w:val="24"/>
+          <w:szCs w:val="24"/>
+        </w:rPr>
+        <w:t xml:space="preserve"> past history</w:t>
+      </w:r>
+      <w:r>
+        <w:rPr>
+          <w:sz w:val="24"/>
+          <w:szCs w:val="24"/>
+        </w:rPr>
+        <w:t xml:space="preserve"> for help with efficient planning</w:t>
+      </w:r>
+      <w:r>
+        <w:rPr>
+          <w:sz w:val="24"/>
+          <w:szCs w:val="24"/>
+        </w:rPr>
+        <w:t xml:space="preserve">. This will be </w:t>
+      </w:r>
+      <w:r>
+        <w:rPr>
+          <w:sz w:val="24"/>
+          <w:szCs w:val="24"/>
+        </w:rPr>
+        <w:t>accomplished</w:t>
+      </w:r>
+      <w:r>
+        <w:rPr>
+          <w:sz w:val="24"/>
+          <w:szCs w:val="24"/>
+        </w:rPr>
+        <w:t xml:space="preserve"> with the help of a smart device </w:t>
+      </w:r>
+      <w:r>
+        <w:rPr>
+          <w:sz w:val="24"/>
+          <w:szCs w:val="24"/>
+        </w:rPr>
+        <w:t>equipped with</w:t>
+      </w:r>
+      <w:r>
+        <w:rPr>
+          <w:sz w:val="24"/>
+          <w:szCs w:val="24"/>
+        </w:rPr>
+        <w:t xml:space="preserve"> thermal, light and temp sensors in each room.</w:t>
+      </w:r>
+      <w:r>
+        <w:rPr>
+          <w:sz w:val="24"/>
+          <w:szCs w:val="24"/>
+        </w:rPr>
+        <w:t xml:space="preserve"> Consumers will be able to open the application and see a list of rooms in the facility, upon clicking on the desired room</w:t>
+      </w:r>
+      <w:r>
+        <w:rPr>
+          <w:sz w:val="24"/>
+          <w:szCs w:val="24"/>
+        </w:rPr>
+        <w:t>,</w:t>
+      </w:r>
+      <w:r>
+        <w:rPr>
+          <w:sz w:val="24"/>
+          <w:szCs w:val="24"/>
+        </w:rPr>
+        <w:t xml:space="preserve"> information </w:t>
+      </w:r>
+      <w:r>
+        <w:rPr>
+          <w:sz w:val="24"/>
+          <w:szCs w:val="24"/>
+        </w:rPr>
+        <w:t xml:space="preserve">specific to the chosen room </w:t>
+      </w:r>
+      <w:r>
+        <w:rPr>
+          <w:sz w:val="24"/>
+          <w:szCs w:val="24"/>
+        </w:rPr>
+        <w:t xml:space="preserve">will be displayed on the screen. </w:t>
+      </w:r>
+      <w:r>
+        <w:rPr>
+          <w:sz w:val="24"/>
+          <w:szCs w:val="24"/>
+        </w:rPr>
+        <w:t>This information includes but is not limited to;</w:t>
+      </w:r>
+      <w:r>
+        <w:rPr>
+          <w:sz w:val="24"/>
+          <w:szCs w:val="24"/>
+        </w:rPr>
+        <w:t xml:space="preserve"> </w:t>
+      </w:r>
+      <w:r>
+        <w:rPr>
+          <w:sz w:val="24"/>
+          <w:szCs w:val="24"/>
+        </w:rPr>
+        <w:t>current room occupancy</w:t>
+      </w:r>
+      <w:r>
+        <w:rPr>
+          <w:sz w:val="24"/>
+          <w:szCs w:val="24"/>
+        </w:rPr>
+        <w:t xml:space="preserve">, </w:t>
+      </w:r>
+      <w:r>
+        <w:rPr>
+          <w:sz w:val="24"/>
+          <w:szCs w:val="24"/>
+        </w:rPr>
+        <w:t>a list of booked times for that room</w:t>
+      </w:r>
+      <w:r>
+        <w:rPr>
+          <w:sz w:val="24"/>
+          <w:szCs w:val="24"/>
+        </w:rPr>
+        <w:t xml:space="preserve">, temperature and if the lights are on or </w:t>
+      </w:r>
+      <w:r>
+        <w:rPr>
+          <w:sz w:val="24"/>
+          <w:szCs w:val="24"/>
+        </w:rPr>
+        <w:t>off</w:t>
+      </w:r>
+      <w:r>
+        <w:rPr>
+          <w:sz w:val="24"/>
+          <w:szCs w:val="24"/>
+        </w:rPr>
+        <w:t>.</w:t>
+      </w:r>
+      <w:r>
+        <w:rPr>
+          <w:sz w:val="24"/>
+          <w:szCs w:val="24"/>
+        </w:rPr>
+        <w:t xml:space="preserve"> </w:t>
+      </w:r>
+      <w:r>
+        <w:rPr>
+          <w:sz w:val="24"/>
+          <w:szCs w:val="24"/>
+        </w:rPr>
+        <w:t xml:space="preserve">For example, </w:t>
+      </w:r>
+      <w:r>
+        <w:rPr>
+          <w:sz w:val="24"/>
+          <w:szCs w:val="24"/>
+        </w:rPr>
+        <w:t>our application will help eliminate situations where a room is booked but never used</w:t>
+      </w:r>
+      <w:r>
+        <w:rPr>
+          <w:sz w:val="24"/>
+          <w:szCs w:val="24"/>
+        </w:rPr>
+        <w:t xml:space="preserve">, </w:t>
+      </w:r>
+      <w:r>
+        <w:rPr>
+          <w:sz w:val="24"/>
+          <w:szCs w:val="24"/>
+        </w:rPr>
+        <w:t xml:space="preserve">another </w:t>
+      </w:r>
+      <w:r>
+        <w:rPr>
+          <w:sz w:val="24"/>
+          <w:szCs w:val="24"/>
+        </w:rPr>
+        <w:t>group would be</w:t>
+      </w:r>
+      <w:r>
+        <w:rPr>
+          <w:sz w:val="24"/>
+          <w:szCs w:val="24"/>
+        </w:rPr>
+        <w:t xml:space="preserve"> able to see that and make use of it. </w:t>
+      </w:r>
+      <w:r>
+        <w:rPr>
+          <w:sz w:val="24"/>
+          <w:szCs w:val="24"/>
+        </w:rPr>
+        <w:t xml:space="preserve">Past data on each of the rooms with options to view reports </w:t>
+      </w:r>
+      <w:r>
+        <w:rPr>
+          <w:sz w:val="24"/>
+          <w:szCs w:val="24"/>
+        </w:rPr>
+        <w:t xml:space="preserve">will </w:t>
+      </w:r>
+      <w:r>
+        <w:rPr>
+          <w:sz w:val="24"/>
+          <w:szCs w:val="24"/>
+        </w:rPr>
+        <w:t xml:space="preserve">also </w:t>
+      </w:r>
+      <w:r>
+        <w:rPr>
+          <w:sz w:val="24"/>
+          <w:szCs w:val="24"/>
+        </w:rPr>
+        <w:t xml:space="preserve">be available </w:t>
+      </w:r>
+      <w:r>
+        <w:rPr>
+          <w:sz w:val="24"/>
+          <w:szCs w:val="24"/>
+        </w:rPr>
+        <w:t>to an admin or maintenance team</w:t>
+      </w:r>
+      <w:r>
+        <w:rPr>
+          <w:sz w:val="24"/>
+          <w:szCs w:val="24"/>
+        </w:rPr>
+        <w:t xml:space="preserve"> and</w:t>
+      </w:r>
+      <w:r>
+        <w:rPr>
+          <w:sz w:val="24"/>
+          <w:szCs w:val="24"/>
+        </w:rPr>
+        <w:t xml:space="preserve"> </w:t>
+      </w:r>
+      <w:r>
+        <w:rPr>
+          <w:sz w:val="24"/>
+          <w:szCs w:val="24"/>
+        </w:rPr>
+        <w:t xml:space="preserve">will require a login to access. This information is very useful as it can be used to </w:t>
+      </w:r>
+      <w:r>
+        <w:rPr>
+          <w:sz w:val="24"/>
+          <w:szCs w:val="24"/>
+        </w:rPr>
+        <w:t xml:space="preserve">determine how much the rooms are being used and make necessary economical decisions accordingly. It can also help </w:t>
+      </w:r>
+      <w:r>
+        <w:rPr>
+          <w:sz w:val="24"/>
+          <w:szCs w:val="24"/>
+        </w:rPr>
+        <w:t>make the rooms more economical</w:t>
       </w:r>
       <w:r>
         <w:rPr>
@@ -110,488 +582,6 @@
           <w:szCs w:val="24"/>
         </w:rPr>
         <w:tab/>
-        <w:t>Bookable rooms</w:t>
-      </w:r>
-      <w:r>
-        <w:rPr>
-          <w:sz w:val="24"/>
-          <w:szCs w:val="24"/>
-        </w:rPr>
-        <w:t xml:space="preserve"> get used at various times throughout the day, they are essential to businesses</w:t>
-      </w:r>
-      <w:r>
-        <w:rPr>
-          <w:sz w:val="24"/>
-          <w:szCs w:val="24"/>
-        </w:rPr>
-        <w:t xml:space="preserve"> and</w:t>
-      </w:r>
-      <w:r>
-        <w:rPr>
-          <w:sz w:val="24"/>
-          <w:szCs w:val="24"/>
-        </w:rPr>
-        <w:t xml:space="preserve"> students for </w:t>
-      </w:r>
-      <w:r>
-        <w:rPr>
-          <w:sz w:val="24"/>
-          <w:szCs w:val="24"/>
-        </w:rPr>
-        <w:t xml:space="preserve">various tasks such as </w:t>
-      </w:r>
-      <w:r>
-        <w:rPr>
-          <w:sz w:val="24"/>
-          <w:szCs w:val="24"/>
-        </w:rPr>
-        <w:t>planning, workflow</w:t>
-      </w:r>
-      <w:r>
-        <w:rPr>
-          <w:sz w:val="24"/>
-          <w:szCs w:val="24"/>
-        </w:rPr>
-        <w:t xml:space="preserve"> and general meetings</w:t>
-      </w:r>
-      <w:r>
-        <w:rPr>
-          <w:sz w:val="24"/>
-          <w:szCs w:val="24"/>
-        </w:rPr>
-        <w:t xml:space="preserve"> etc.  A lot of the time facilities do not use these available resources </w:t>
-      </w:r>
-      <w:r>
-        <w:rPr>
-          <w:sz w:val="24"/>
-          <w:szCs w:val="24"/>
-        </w:rPr>
-        <w:t xml:space="preserve">in an efficient manner </w:t>
-      </w:r>
-      <w:r>
-        <w:rPr>
-          <w:sz w:val="24"/>
-          <w:szCs w:val="24"/>
-        </w:rPr>
-        <w:t xml:space="preserve">due to a lack of monitoring tools, that is where our </w:t>
-      </w:r>
-      <w:r>
-        <w:rPr>
-          <w:sz w:val="24"/>
-          <w:szCs w:val="24"/>
-        </w:rPr>
-        <w:t>application</w:t>
-      </w:r>
-      <w:r>
-        <w:rPr>
-          <w:sz w:val="24"/>
-          <w:szCs w:val="24"/>
-        </w:rPr>
-        <w:t xml:space="preserve"> comes in.</w:t>
-      </w:r>
-      <w:r>
-        <w:rPr>
-          <w:sz w:val="24"/>
-          <w:szCs w:val="24"/>
-        </w:rPr>
-        <w:t xml:space="preserve"> We </w:t>
-      </w:r>
-      <w:r>
-        <w:rPr>
-          <w:sz w:val="24"/>
-          <w:szCs w:val="24"/>
-        </w:rPr>
-        <w:t>are proposing</w:t>
-      </w:r>
-      <w:r>
-        <w:rPr>
-          <w:sz w:val="24"/>
-          <w:szCs w:val="24"/>
-        </w:rPr>
-        <w:t xml:space="preserve"> a </w:t>
-      </w:r>
-      <w:r>
-        <w:rPr>
-          <w:sz w:val="24"/>
-          <w:szCs w:val="24"/>
-        </w:rPr>
-        <w:t xml:space="preserve">tool </w:t>
-      </w:r>
-      <w:r>
-        <w:rPr>
-          <w:sz w:val="24"/>
-          <w:szCs w:val="24"/>
-        </w:rPr>
-        <w:t>that will be able to tell</w:t>
-      </w:r>
-      <w:r>
-        <w:rPr>
-          <w:sz w:val="24"/>
-          <w:szCs w:val="24"/>
-        </w:rPr>
-        <w:t xml:space="preserve"> </w:t>
-      </w:r>
-      <w:r>
-        <w:rPr>
-          <w:sz w:val="24"/>
-          <w:szCs w:val="24"/>
-        </w:rPr>
-        <w:t>users</w:t>
-      </w:r>
-      <w:r>
-        <w:rPr>
-          <w:sz w:val="24"/>
-          <w:szCs w:val="24"/>
-        </w:rPr>
-        <w:t xml:space="preserve"> what resources are available along with </w:t>
-      </w:r>
-      <w:r>
-        <w:rPr>
-          <w:sz w:val="24"/>
-          <w:szCs w:val="24"/>
-        </w:rPr>
-        <w:t>important data</w:t>
-      </w:r>
-      <w:r>
-        <w:rPr>
-          <w:sz w:val="24"/>
-          <w:szCs w:val="24"/>
-        </w:rPr>
-        <w:t xml:space="preserve"> in real time</w:t>
-      </w:r>
-      <w:r>
-        <w:rPr>
-          <w:sz w:val="24"/>
-          <w:szCs w:val="24"/>
-        </w:rPr>
-        <w:t xml:space="preserve"> as well</w:t>
-      </w:r>
-      <w:r>
-        <w:rPr>
-          <w:sz w:val="24"/>
-          <w:szCs w:val="24"/>
-        </w:rPr>
-        <w:t xml:space="preserve"> as providing admin staff with</w:t>
-      </w:r>
-      <w:r>
-        <w:rPr>
-          <w:sz w:val="24"/>
-          <w:szCs w:val="24"/>
-        </w:rPr>
-        <w:t xml:space="preserve"> past history</w:t>
-      </w:r>
-      <w:r>
-        <w:rPr>
-          <w:sz w:val="24"/>
-          <w:szCs w:val="24"/>
-        </w:rPr>
-        <w:t xml:space="preserve"> for help with efficient planning</w:t>
-      </w:r>
-      <w:r>
-        <w:rPr>
-          <w:sz w:val="24"/>
-          <w:szCs w:val="24"/>
-        </w:rPr>
-        <w:t xml:space="preserve">. This will be </w:t>
-      </w:r>
-      <w:r>
-        <w:rPr>
-          <w:sz w:val="24"/>
-          <w:szCs w:val="24"/>
-        </w:rPr>
-        <w:t>accomplished</w:t>
-      </w:r>
-      <w:r>
-        <w:rPr>
-          <w:sz w:val="24"/>
-          <w:szCs w:val="24"/>
-        </w:rPr>
-        <w:t xml:space="preserve"> with the help of a smart device </w:t>
-      </w:r>
-      <w:r>
-        <w:rPr>
-          <w:sz w:val="24"/>
-          <w:szCs w:val="24"/>
-        </w:rPr>
-        <w:t>equipped with</w:t>
-      </w:r>
-      <w:r>
-        <w:rPr>
-          <w:sz w:val="24"/>
-          <w:szCs w:val="24"/>
-        </w:rPr>
-        <w:t xml:space="preserve"> thermal, light and temp sensors in each room.</w:t>
-      </w:r>
-      <w:r>
-        <w:rPr>
-          <w:sz w:val="24"/>
-          <w:szCs w:val="24"/>
-        </w:rPr>
-        <w:t xml:space="preserve"> Consumers will be able to open the application and see a list of rooms in the facility, upon clicking on the desired room</w:t>
-      </w:r>
-      <w:r>
-        <w:rPr>
-          <w:sz w:val="24"/>
-          <w:szCs w:val="24"/>
-        </w:rPr>
-        <w:t>,</w:t>
-      </w:r>
-      <w:r>
-        <w:rPr>
-          <w:sz w:val="24"/>
-          <w:szCs w:val="24"/>
-        </w:rPr>
-        <w:t xml:space="preserve"> information </w:t>
-      </w:r>
-      <w:r>
-        <w:rPr>
-          <w:sz w:val="24"/>
-          <w:szCs w:val="24"/>
-        </w:rPr>
-        <w:t xml:space="preserve">specific to the chosen room </w:t>
-      </w:r>
-      <w:r>
-        <w:rPr>
-          <w:sz w:val="24"/>
-          <w:szCs w:val="24"/>
-        </w:rPr>
-        <w:t xml:space="preserve">will be displayed on the screen. </w:t>
-      </w:r>
-      <w:r>
-        <w:rPr>
-          <w:sz w:val="24"/>
-          <w:szCs w:val="24"/>
-        </w:rPr>
-        <w:t>This information includes but is not limited to;</w:t>
-      </w:r>
-      <w:r>
-        <w:rPr>
-          <w:sz w:val="24"/>
-          <w:szCs w:val="24"/>
-        </w:rPr>
-        <w:t xml:space="preserve"> </w:t>
-      </w:r>
-      <w:r>
-        <w:rPr>
-          <w:sz w:val="24"/>
-          <w:szCs w:val="24"/>
-        </w:rPr>
-        <w:t>current room occupancy</w:t>
-      </w:r>
-      <w:r>
-        <w:rPr>
-          <w:sz w:val="24"/>
-          <w:szCs w:val="24"/>
-        </w:rPr>
-        <w:t xml:space="preserve">, </w:t>
-      </w:r>
-      <w:r>
-        <w:rPr>
-          <w:sz w:val="24"/>
-          <w:szCs w:val="24"/>
-        </w:rPr>
-        <w:t>a list of booked times for that room</w:t>
-      </w:r>
-      <w:r>
-        <w:rPr>
-          <w:sz w:val="24"/>
-          <w:szCs w:val="24"/>
-        </w:rPr>
-        <w:t xml:space="preserve">, temperature and if the lights are on or </w:t>
-      </w:r>
-      <w:r>
-        <w:rPr>
-          <w:sz w:val="24"/>
-          <w:szCs w:val="24"/>
-        </w:rPr>
-        <w:t>off</w:t>
-      </w:r>
-      <w:r>
-        <w:rPr>
-          <w:sz w:val="24"/>
-          <w:szCs w:val="24"/>
-        </w:rPr>
-        <w:t>.</w:t>
-      </w:r>
-      <w:r>
-        <w:rPr>
-          <w:sz w:val="24"/>
-          <w:szCs w:val="24"/>
-        </w:rPr>
-        <w:t xml:space="preserve"> </w:t>
-      </w:r>
-      <w:r>
-        <w:rPr>
-          <w:sz w:val="24"/>
-          <w:szCs w:val="24"/>
-        </w:rPr>
-        <w:t xml:space="preserve">For example, </w:t>
-      </w:r>
-      <w:r>
-        <w:rPr>
-          <w:sz w:val="24"/>
-          <w:szCs w:val="24"/>
-        </w:rPr>
-        <w:t>our</w:t>
-      </w:r>
-      <w:r>
-        <w:rPr>
-          <w:sz w:val="24"/>
-          <w:szCs w:val="24"/>
-        </w:rPr>
-        <w:t xml:space="preserve"> application will help eliminate situations where a room is booked but never used</w:t>
-      </w:r>
-      <w:r>
-        <w:rPr>
-          <w:sz w:val="24"/>
-          <w:szCs w:val="24"/>
-        </w:rPr>
-        <w:t xml:space="preserve">, </w:t>
-      </w:r>
-      <w:r>
-        <w:rPr>
-          <w:sz w:val="24"/>
-          <w:szCs w:val="24"/>
-        </w:rPr>
-        <w:t xml:space="preserve">another </w:t>
-      </w:r>
-      <w:r>
-        <w:rPr>
-          <w:sz w:val="24"/>
-          <w:szCs w:val="24"/>
-        </w:rPr>
-        <w:t>group would be</w:t>
-      </w:r>
-      <w:r>
-        <w:rPr>
-          <w:sz w:val="24"/>
-          <w:szCs w:val="24"/>
-        </w:rPr>
-        <w:t xml:space="preserve"> able to see that and make use of it. </w:t>
-      </w:r>
-      <w:r>
-        <w:rPr>
-          <w:sz w:val="24"/>
-          <w:szCs w:val="24"/>
-        </w:rPr>
-        <w:t>P</w:t>
-      </w:r>
-      <w:r>
-        <w:rPr>
-          <w:sz w:val="24"/>
-          <w:szCs w:val="24"/>
-        </w:rPr>
-        <w:t>ast data on each of the rooms with options to view reports</w:t>
-      </w:r>
-      <w:r>
-        <w:rPr>
-          <w:sz w:val="24"/>
-          <w:szCs w:val="24"/>
-        </w:rPr>
-        <w:t xml:space="preserve"> </w:t>
-      </w:r>
-      <w:r>
-        <w:rPr>
-          <w:sz w:val="24"/>
-          <w:szCs w:val="24"/>
-        </w:rPr>
-        <w:t xml:space="preserve">will </w:t>
-      </w:r>
-      <w:r>
-        <w:rPr>
-          <w:sz w:val="24"/>
-          <w:szCs w:val="24"/>
-        </w:rPr>
-        <w:t xml:space="preserve">also </w:t>
-      </w:r>
-      <w:r>
-        <w:rPr>
-          <w:sz w:val="24"/>
-          <w:szCs w:val="24"/>
-        </w:rPr>
-        <w:t xml:space="preserve">be available </w:t>
-      </w:r>
-      <w:r>
-        <w:rPr>
-          <w:sz w:val="24"/>
-          <w:szCs w:val="24"/>
-        </w:rPr>
-        <w:t>to an admin or maintenance team</w:t>
-      </w:r>
-      <w:r>
-        <w:rPr>
-          <w:sz w:val="24"/>
-          <w:szCs w:val="24"/>
-        </w:rPr>
-        <w:t xml:space="preserve"> and</w:t>
-      </w:r>
-      <w:r>
-        <w:rPr>
-          <w:sz w:val="24"/>
-          <w:szCs w:val="24"/>
-        </w:rPr>
-        <w:t xml:space="preserve"> </w:t>
-      </w:r>
-      <w:r>
-        <w:rPr>
-          <w:sz w:val="24"/>
-          <w:szCs w:val="24"/>
-        </w:rPr>
-        <w:t xml:space="preserve">will require a login to access. This information is very useful as it can be used to </w:t>
-      </w:r>
-      <w:r>
-        <w:rPr>
-          <w:sz w:val="24"/>
-          <w:szCs w:val="24"/>
-        </w:rPr>
-        <w:t xml:space="preserve">determine how much the rooms are being used and make necessary economical decisions accordingly. It can also help </w:t>
-      </w:r>
-      <w:r>
-        <w:rPr>
-          <w:sz w:val="24"/>
-          <w:szCs w:val="24"/>
-        </w:rPr>
-        <w:t>make the rooms more economical</w:t>
-      </w:r>
-      <w:r>
-        <w:rPr>
-          <w:sz w:val="24"/>
-          <w:szCs w:val="24"/>
-        </w:rPr>
-        <w:t>.</w:t>
-      </w:r>
-    </w:p>
-    <w:p>
-      <w:pPr>
-        <w:tabs>
-          <w:tab w:val="left" w:pos="975"/>
-        </w:tabs>
-        <w:spacing w:line="360" w:lineRule="auto"/>
-        <w:jc w:val="both"/>
-        <w:rPr>
-          <w:sz w:val="24"/>
-          <w:szCs w:val="24"/>
-        </w:rPr>
-      </w:pPr>
-    </w:p>
-    <w:p>
-      <w:pPr>
-        <w:tabs>
-          <w:tab w:val="left" w:pos="975"/>
-        </w:tabs>
-        <w:spacing w:line="360" w:lineRule="auto"/>
-        <w:jc w:val="both"/>
-        <w:rPr>
-          <w:sz w:val="24"/>
-          <w:szCs w:val="24"/>
-        </w:rPr>
-      </w:pPr>
-      <w:r>
-        <w:rPr>
-          <w:sz w:val="24"/>
-          <w:szCs w:val="24"/>
-        </w:rPr>
-        <w:tab/>
       </w:r>
       <w:r>
         <w:rPr>
@@ -640,16 +630,7 @@
           <w:sz w:val="24"/>
           <w:szCs w:val="24"/>
         </w:rPr>
-        <w:t xml:space="preserve"> useful information to benefit employees and students</w:t>
-      </w:r>
-      <w:bookmarkStart w:id="0" w:name="_GoBack"/>
-      <w:bookmarkEnd w:id="0"/>
-      <w:r>
-        <w:rPr>
-          <w:sz w:val="24"/>
-          <w:szCs w:val="24"/>
-        </w:rPr>
-        <w:t>.</w:t>
+        <w:t xml:space="preserve"> useful information to benefit employees and students.</w:t>
       </w:r>
     </w:p>
     <w:sectPr>
@@ -728,7 +709,23 @@
         <w:sz w:val="24"/>
         <w:szCs w:val="24"/>
       </w:rPr>
-      <w:t xml:space="preserve">Proposal for ___________________                                                                               </w:t>
+      <w:t xml:space="preserve">Proposal for </w:t>
+    </w:r>
+    <w:proofErr w:type="spellStart"/>
+    <w:r>
+      <w:rPr>
+        <w:sz w:val="24"/>
+        <w:szCs w:val="24"/>
+      </w:rPr>
+      <w:t>SenzerRoom</w:t>
+    </w:r>
+    <w:proofErr w:type="spellEnd"/>
+    <w:r>
+      <w:rPr>
+        <w:sz w:val="24"/>
+        <w:szCs w:val="24"/>
+      </w:rPr>
+      <w:t xml:space="preserve">                                                                               </w:t>
     </w:r>
     <w:r>
       <w:rPr>

</xml_diff>